<commit_message>
week0 done, week1 comes up. added gitignore cause of dumb word
</commit_message>
<xml_diff>
--- a/Week0.docx
+++ b/Week0.docx
@@ -8,12 +8,42 @@
           <w:lang w:val="hu-HU"/>
         </w:rPr>
       </w:pPr>
+      <w:proofErr w:type="spellStart"/>
       <w:r>
         <w:rPr>
           <w:lang w:val="hu-HU"/>
         </w:rPr>
-        <w:t>ff</w:t>
+        <w:t>Scratch</w:t>
       </w:r>
+      <w:proofErr w:type="spellEnd"/>
+      <w:r>
+        <w:rPr>
+          <w:lang w:val="hu-HU"/>
+        </w:rPr>
+        <w:t>:</w:t>
+      </w:r>
+    </w:p>
+    <w:p>
+      <w:pPr>
+        <w:rPr>
+          <w:lang w:val="hu-HU"/>
+        </w:rPr>
+      </w:pPr>
+      <w:proofErr w:type="spellStart"/>
+      <w:r>
+        <w:rPr>
+          <w:lang w:val="hu-HU"/>
+        </w:rPr>
+        <w:t>Loops</w:t>
+      </w:r>
+      <w:proofErr w:type="spellEnd"/>
+    </w:p>
+    <w:p>
+      <w:pPr>
+        <w:rPr>
+          <w:lang w:val="hu-HU"/>
+        </w:rPr>
+      </w:pPr>
     </w:p>
     <w:sectPr>
       <w:pgSz w:w="11900" w:h="16840"/>

</xml_diff>